<commit_message>
SQL Result Set Example in Main.java
</commit_message>
<xml_diff>
--- a/C195/helps/JDBC Interfaces.docx
+++ b/C195/helps/JDBC Interfaces.docx
@@ -908,6 +908,1158 @@
     <w:p>
       <w:pPr>
         <w:jc w:val="center"/>
+      </w:pPr>
+      <w:r>
+        <w:rPr>
+          <w:b/>
+          <w:bCs/>
+          <w:sz w:val="36"/>
+          <w:szCs w:val="36"/>
+        </w:rPr>
+        <w:t xml:space="preserve">The </w:t>
+      </w:r>
+      <w:r>
+        <w:rPr>
+          <w:b/>
+          <w:bCs/>
+          <w:sz w:val="36"/>
+          <w:szCs w:val="36"/>
+        </w:rPr>
+        <w:t>ResultSet Object</w:t>
+      </w:r>
+    </w:p>
+    <w:p>
+      <w:pPr>
+        <w:jc w:val="center"/>
+      </w:pPr>
+    </w:p>
+    <w:p>
+      <w:pPr>
+        <w:pStyle w:val="ListParagraph"/>
+        <w:numPr>
+          <w:ilvl w:val="0"/>
+          <w:numId w:val="4"/>
+        </w:numPr>
+      </w:pPr>
+      <w:r>
+        <w:lastRenderedPageBreak/>
+        <w:t xml:space="preserve">The </w:t>
+      </w:r>
+      <w:r>
+        <w:rPr>
+          <w:b/>
+          <w:bCs/>
+          <w:u w:val="single"/>
+        </w:rPr>
+        <w:t xml:space="preserve">ResultSet </w:t>
+      </w:r>
+      <w:r>
+        <w:t xml:space="preserve">object contains a collection of objects that map records from a database table or multiple tables. </w:t>
+      </w:r>
+    </w:p>
+    <w:p/>
+    <w:p>
+      <w:pPr>
+        <w:pStyle w:val="ListParagraph"/>
+        <w:numPr>
+          <w:ilvl w:val="0"/>
+          <w:numId w:val="4"/>
+        </w:numPr>
+      </w:pPr>
+      <w:r>
+        <w:rPr>
+          <w:b/>
+          <w:bCs/>
+          <w:u w:val="single"/>
+        </w:rPr>
+        <w:t>The ResultSet</w:t>
+      </w:r>
+      <w:r>
+        <w:t xml:space="preserve"> object provides members for scrolling through the it such as </w:t>
+      </w:r>
+      <w:proofErr w:type="gramStart"/>
+      <w:r>
+        <w:rPr>
+          <w:b/>
+          <w:bCs/>
+        </w:rPr>
+        <w:t>next(</w:t>
+      </w:r>
+      <w:proofErr w:type="gramEnd"/>
+      <w:r>
+        <w:rPr>
+          <w:b/>
+          <w:bCs/>
+        </w:rPr>
+        <w:t>),</w:t>
+      </w:r>
+      <w:r>
+        <w:t xml:space="preserve"> </w:t>
+      </w:r>
+      <w:r>
+        <w:rPr>
+          <w:b/>
+          <w:bCs/>
+        </w:rPr>
+        <w:t>previous(),</w:t>
+      </w:r>
+      <w:r>
+        <w:t xml:space="preserve"> </w:t>
+      </w:r>
+      <w:r>
+        <w:rPr>
+          <w:b/>
+          <w:bCs/>
+        </w:rPr>
+        <w:t>first(),</w:t>
+      </w:r>
+      <w:r>
+        <w:t xml:space="preserve"> </w:t>
+      </w:r>
+      <w:r>
+        <w:rPr>
+          <w:b/>
+          <w:bCs/>
+        </w:rPr>
+        <w:t>last(),</w:t>
+      </w:r>
+      <w:r>
+        <w:t xml:space="preserve"> </w:t>
+      </w:r>
+      <w:proofErr w:type="spellStart"/>
+      <w:r>
+        <w:rPr>
+          <w:b/>
+          <w:bCs/>
+        </w:rPr>
+        <w:t>beforeFirst</w:t>
+      </w:r>
+      <w:proofErr w:type="spellEnd"/>
+      <w:r>
+        <w:rPr>
+          <w:b/>
+          <w:bCs/>
+        </w:rPr>
+        <w:t>(),</w:t>
+      </w:r>
+      <w:r>
+        <w:t xml:space="preserve"> </w:t>
+      </w:r>
+      <w:proofErr w:type="spellStart"/>
+      <w:r>
+        <w:rPr>
+          <w:b/>
+          <w:bCs/>
+        </w:rPr>
+        <w:t>afterLast</w:t>
+      </w:r>
+      <w:proofErr w:type="spellEnd"/>
+      <w:r>
+        <w:rPr>
+          <w:b/>
+          <w:bCs/>
+        </w:rPr>
+        <w:t>()</w:t>
+      </w:r>
+      <w:r>
+        <w:t xml:space="preserve">, etc. </w:t>
+      </w:r>
+    </w:p>
+    <w:p>
+      <w:pPr>
+        <w:pStyle w:val="ListParagraph"/>
+      </w:pPr>
+    </w:p>
+    <w:p>
+      <w:pPr>
+        <w:pStyle w:val="ListParagraph"/>
+        <w:numPr>
+          <w:ilvl w:val="0"/>
+          <w:numId w:val="4"/>
+        </w:numPr>
+      </w:pPr>
+      <w:r>
+        <w:t xml:space="preserve">The </w:t>
+      </w:r>
+      <w:proofErr w:type="gramStart"/>
+      <w:r>
+        <w:rPr>
+          <w:b/>
+          <w:bCs/>
+        </w:rPr>
+        <w:t>next(</w:t>
+      </w:r>
+      <w:proofErr w:type="gramEnd"/>
+      <w:r>
+        <w:rPr>
+          <w:b/>
+          <w:bCs/>
+        </w:rPr>
+        <w:t>)</w:t>
+      </w:r>
+      <w:r>
+        <w:t xml:space="preserve"> method moves the ResultSet Cursor forward or down as it returns </w:t>
+      </w:r>
+      <w:r>
+        <w:rPr>
+          <w:b/>
+          <w:bCs/>
+          <w:u w:val="single"/>
+        </w:rPr>
+        <w:t>true</w:t>
+      </w:r>
+      <w:r>
+        <w:t xml:space="preserve"> if the cursor points to a valid row of data, and </w:t>
+      </w:r>
+      <w:r>
+        <w:rPr>
+          <w:b/>
+          <w:bCs/>
+          <w:u w:val="single"/>
+        </w:rPr>
+        <w:t>false</w:t>
+      </w:r>
+      <w:r>
+        <w:t xml:space="preserve"> if it doesn’t. </w:t>
+      </w:r>
+    </w:p>
+    <w:p>
+      <w:pPr>
+        <w:pStyle w:val="ListParagraph"/>
+      </w:pPr>
+    </w:p>
+    <w:p>
+      <w:pPr>
+        <w:jc w:val="center"/>
+      </w:pPr>
+      <w:r>
+        <w:rPr>
+          <w:b/>
+          <w:bCs/>
+          <w:sz w:val="36"/>
+          <w:szCs w:val="36"/>
+        </w:rPr>
+        <w:t xml:space="preserve">The </w:t>
+      </w:r>
+      <w:proofErr w:type="spellStart"/>
+      <w:proofErr w:type="gramStart"/>
+      <w:r>
+        <w:rPr>
+          <w:b/>
+          <w:bCs/>
+          <w:sz w:val="36"/>
+          <w:szCs w:val="36"/>
+        </w:rPr>
+        <w:t>get</w:t>
+      </w:r>
+      <w:r>
+        <w:rPr>
+          <w:b/>
+          <w:bCs/>
+          <w:sz w:val="36"/>
+          <w:szCs w:val="36"/>
+        </w:rPr>
+        <w:t>ResultSet</w:t>
+      </w:r>
+      <w:proofErr w:type="spellEnd"/>
+      <w:r>
+        <w:rPr>
+          <w:b/>
+          <w:bCs/>
+          <w:sz w:val="36"/>
+          <w:szCs w:val="36"/>
+        </w:rPr>
+        <w:t>(</w:t>
+      </w:r>
+      <w:proofErr w:type="gramEnd"/>
+      <w:r>
+        <w:rPr>
+          <w:b/>
+          <w:bCs/>
+          <w:sz w:val="36"/>
+          <w:szCs w:val="36"/>
+        </w:rPr>
+        <w:t>) Method</w:t>
+      </w:r>
+    </w:p>
+    <w:p>
+      <w:pPr>
+        <w:jc w:val="center"/>
+      </w:pPr>
+    </w:p>
+    <w:p>
+      <w:pPr>
+        <w:pStyle w:val="ListParagraph"/>
+        <w:numPr>
+          <w:ilvl w:val="0"/>
+          <w:numId w:val="5"/>
+        </w:numPr>
+      </w:pPr>
+      <w:r>
+        <w:t xml:space="preserve">The </w:t>
+      </w:r>
+      <w:proofErr w:type="spellStart"/>
+      <w:proofErr w:type="gramStart"/>
+      <w:r>
+        <w:rPr>
+          <w:b/>
+          <w:bCs/>
+        </w:rPr>
+        <w:t>getResultSet</w:t>
+      </w:r>
+      <w:proofErr w:type="spellEnd"/>
+      <w:r>
+        <w:rPr>
+          <w:b/>
+          <w:bCs/>
+        </w:rPr>
+        <w:t>(</w:t>
+      </w:r>
+      <w:proofErr w:type="gramEnd"/>
+      <w:r>
+        <w:rPr>
+          <w:b/>
+          <w:bCs/>
+        </w:rPr>
+        <w:t>)</w:t>
+      </w:r>
+      <w:r>
+        <w:t xml:space="preserve"> method returns a </w:t>
+      </w:r>
+      <w:r>
+        <w:rPr>
+          <w:b/>
+          <w:bCs/>
+          <w:u w:val="single"/>
+        </w:rPr>
+        <w:t>ResultSet</w:t>
+      </w:r>
+      <w:r>
+        <w:t xml:space="preserve"> Object.</w:t>
+      </w:r>
+    </w:p>
+    <w:p/>
+    <w:p>
+      <w:pPr>
+        <w:pStyle w:val="ListParagraph"/>
+        <w:numPr>
+          <w:ilvl w:val="0"/>
+          <w:numId w:val="5"/>
+        </w:numPr>
+      </w:pPr>
+      <w:proofErr w:type="spellStart"/>
+      <w:proofErr w:type="gramStart"/>
+      <w:r>
+        <w:rPr>
+          <w:b/>
+          <w:bCs/>
+        </w:rPr>
+        <w:t>getResultSet</w:t>
+      </w:r>
+      <w:proofErr w:type="spellEnd"/>
+      <w:r>
+        <w:rPr>
+          <w:b/>
+          <w:bCs/>
+        </w:rPr>
+        <w:t>(</w:t>
+      </w:r>
+      <w:proofErr w:type="gramEnd"/>
+      <w:r>
+        <w:rPr>
+          <w:b/>
+          <w:bCs/>
+        </w:rPr>
+        <w:t>)</w:t>
+      </w:r>
+      <w:r>
+        <w:t xml:space="preserve"> should be called by a </w:t>
+      </w:r>
+      <w:r>
+        <w:rPr>
+          <w:b/>
+          <w:bCs/>
+          <w:u w:val="single"/>
+        </w:rPr>
+        <w:t>Statement</w:t>
+      </w:r>
+      <w:r>
+        <w:t xml:space="preserve"> reference if the </w:t>
+      </w:r>
+      <w:r>
+        <w:rPr>
+          <w:b/>
+          <w:bCs/>
+        </w:rPr>
+        <w:t>execute()</w:t>
+      </w:r>
+      <w:r>
+        <w:t xml:space="preserve"> method returns </w:t>
+      </w:r>
+      <w:r>
+        <w:rPr>
+          <w:b/>
+          <w:bCs/>
+          <w:u w:val="single"/>
+        </w:rPr>
+        <w:t>true</w:t>
+      </w:r>
+      <w:r>
+        <w:t xml:space="preserve">. </w:t>
+      </w:r>
+    </w:p>
+    <w:p>
+      <w:pPr>
+        <w:pStyle w:val="ListParagraph"/>
+      </w:pPr>
+    </w:p>
+    <w:p>
+      <w:pPr>
+        <w:jc w:val="center"/>
+      </w:pPr>
+      <w:r>
+        <w:rPr>
+          <w:b/>
+          <w:bCs/>
+          <w:sz w:val="36"/>
+          <w:szCs w:val="36"/>
+        </w:rPr>
+        <w:t>ResultSet get Methods</w:t>
+      </w:r>
+    </w:p>
+    <w:p>
+      <w:pPr>
+        <w:jc w:val="center"/>
+      </w:pPr>
+    </w:p>
+    <w:p>
+      <w:pPr>
+        <w:pStyle w:val="ListParagraph"/>
+        <w:numPr>
+          <w:ilvl w:val="0"/>
+          <w:numId w:val="5"/>
+        </w:numPr>
+      </w:pPr>
+      <w:r>
+        <w:t xml:space="preserve">The </w:t>
+      </w:r>
+      <w:r>
+        <w:rPr>
+          <w:b/>
+          <w:bCs/>
+          <w:u w:val="single"/>
+        </w:rPr>
+        <w:t>ResultSet</w:t>
+      </w:r>
+      <w:r>
+        <w:t xml:space="preserve"> has methods for retrieving data it holds</w:t>
+      </w:r>
+    </w:p>
+    <w:p/>
+    <w:p>
+      <w:pPr>
+        <w:pStyle w:val="ListParagraph"/>
+        <w:numPr>
+          <w:ilvl w:val="0"/>
+          <w:numId w:val="5"/>
+        </w:numPr>
+      </w:pPr>
+      <w:r>
+        <w:t xml:space="preserve">The following table lists </w:t>
+      </w:r>
+      <w:r>
+        <w:rPr>
+          <w:b/>
+          <w:bCs/>
+          <w:u w:val="single"/>
+        </w:rPr>
+        <w:t>ResultSet</w:t>
+      </w:r>
+      <w:r>
+        <w:t xml:space="preserve"> </w:t>
+      </w:r>
+      <w:proofErr w:type="gramStart"/>
+      <w:r>
+        <w:rPr>
+          <w:b/>
+          <w:bCs/>
+        </w:rPr>
+        <w:t>get(</w:t>
+      </w:r>
+      <w:proofErr w:type="gramEnd"/>
+      <w:r>
+        <w:rPr>
+          <w:b/>
+          <w:bCs/>
+        </w:rPr>
+        <w:t>)</w:t>
+      </w:r>
+      <w:r>
+        <w:t xml:space="preserve"> Methods, their Java Return type, and the SQL type equivalent: </w:t>
+      </w:r>
+    </w:p>
+    <w:p>
+      <w:pPr>
+        <w:pStyle w:val="ListParagraph"/>
+      </w:pPr>
+    </w:p>
+    <w:tbl>
+      <w:tblPr>
+        <w:tblStyle w:val="TableGrid"/>
+        <w:tblW w:w="0" w:type="auto"/>
+        <w:tblInd w:w="720" w:type="dxa"/>
+        <w:tblLook w:val="04A0" w:firstRow="1" w:lastRow="0" w:firstColumn="1" w:lastColumn="0" w:noHBand="0" w:noVBand="1"/>
+      </w:tblPr>
+      <w:tblGrid>
+        <w:gridCol w:w="3358"/>
+        <w:gridCol w:w="3402"/>
+        <w:gridCol w:w="3310"/>
+      </w:tblGrid>
+      <w:tr>
+        <w:tc>
+          <w:tcPr>
+            <w:tcW w:w="3596" w:type="dxa"/>
+          </w:tcPr>
+          <w:p>
+            <w:pPr>
+              <w:pStyle w:val="ListParagraph"/>
+              <w:ind w:left="0"/>
+              <w:rPr>
+                <w:b/>
+                <w:bCs/>
+              </w:rPr>
+            </w:pPr>
+            <w:r>
+              <w:rPr>
+                <w:b/>
+                <w:bCs/>
+              </w:rPr>
+              <w:t>Method Name</w:t>
+            </w:r>
+          </w:p>
+        </w:tc>
+        <w:tc>
+          <w:tcPr>
+            <w:tcW w:w="3597" w:type="dxa"/>
+          </w:tcPr>
+          <w:p>
+            <w:pPr>
+              <w:pStyle w:val="ListParagraph"/>
+              <w:ind w:left="0"/>
+              <w:rPr>
+                <w:b/>
+                <w:bCs/>
+              </w:rPr>
+            </w:pPr>
+            <w:r>
+              <w:rPr>
+                <w:b/>
+                <w:bCs/>
+              </w:rPr>
+              <w:t>Java Return Type</w:t>
+            </w:r>
+          </w:p>
+        </w:tc>
+        <w:tc>
+          <w:tcPr>
+            <w:tcW w:w="3597" w:type="dxa"/>
+          </w:tcPr>
+          <w:p>
+            <w:pPr>
+              <w:pStyle w:val="ListParagraph"/>
+              <w:ind w:left="0"/>
+              <w:rPr>
+                <w:b/>
+                <w:bCs/>
+              </w:rPr>
+            </w:pPr>
+            <w:r>
+              <w:rPr>
+                <w:b/>
+                <w:bCs/>
+              </w:rPr>
+              <w:t>SQL Type</w:t>
+            </w:r>
+          </w:p>
+        </w:tc>
+      </w:tr>
+      <w:tr>
+        <w:tc>
+          <w:tcPr>
+            <w:tcW w:w="3596" w:type="dxa"/>
+          </w:tcPr>
+          <w:p>
+            <w:pPr>
+              <w:pStyle w:val="ListParagraph"/>
+              <w:ind w:left="0"/>
+            </w:pPr>
+            <w:proofErr w:type="spellStart"/>
+            <w:proofErr w:type="gramStart"/>
+            <w:r>
+              <w:t>getString</w:t>
+            </w:r>
+            <w:proofErr w:type="spellEnd"/>
+            <w:r>
+              <w:t>(</w:t>
+            </w:r>
+            <w:proofErr w:type="gramEnd"/>
+            <w:r>
+              <w:t>)</w:t>
+            </w:r>
+          </w:p>
+        </w:tc>
+        <w:tc>
+          <w:tcPr>
+            <w:tcW w:w="3597" w:type="dxa"/>
+          </w:tcPr>
+          <w:p>
+            <w:pPr>
+              <w:pStyle w:val="ListParagraph"/>
+              <w:ind w:left="0"/>
+            </w:pPr>
+            <w:r>
+              <w:t>String</w:t>
+            </w:r>
+          </w:p>
+        </w:tc>
+        <w:tc>
+          <w:tcPr>
+            <w:tcW w:w="3597" w:type="dxa"/>
+          </w:tcPr>
+          <w:p>
+            <w:pPr>
+              <w:pStyle w:val="ListParagraph"/>
+              <w:ind w:left="0"/>
+            </w:pPr>
+            <w:r>
+              <w:t>CHAR, VARCHAR</w:t>
+            </w:r>
+          </w:p>
+        </w:tc>
+      </w:tr>
+      <w:tr>
+        <w:tc>
+          <w:tcPr>
+            <w:tcW w:w="3596" w:type="dxa"/>
+          </w:tcPr>
+          <w:p>
+            <w:pPr>
+              <w:pStyle w:val="ListParagraph"/>
+              <w:ind w:left="0"/>
+            </w:pPr>
+            <w:proofErr w:type="spellStart"/>
+            <w:proofErr w:type="gramStart"/>
+            <w:r>
+              <w:t>getDouble</w:t>
+            </w:r>
+            <w:proofErr w:type="spellEnd"/>
+            <w:r>
+              <w:t>(</w:t>
+            </w:r>
+            <w:proofErr w:type="gramEnd"/>
+            <w:r>
+              <w:t>)</w:t>
+            </w:r>
+          </w:p>
+        </w:tc>
+        <w:tc>
+          <w:tcPr>
+            <w:tcW w:w="3597" w:type="dxa"/>
+          </w:tcPr>
+          <w:p>
+            <w:pPr>
+              <w:pStyle w:val="ListParagraph"/>
+              <w:ind w:left="0"/>
+            </w:pPr>
+            <w:r>
+              <w:t>Double</w:t>
+            </w:r>
+          </w:p>
+        </w:tc>
+        <w:tc>
+          <w:tcPr>
+            <w:tcW w:w="3597" w:type="dxa"/>
+          </w:tcPr>
+          <w:p>
+            <w:pPr>
+              <w:pStyle w:val="ListParagraph"/>
+              <w:ind w:left="0"/>
+            </w:pPr>
+            <w:r>
+              <w:t>DOUBLE</w:t>
+            </w:r>
+          </w:p>
+        </w:tc>
+      </w:tr>
+      <w:tr>
+        <w:tc>
+          <w:tcPr>
+            <w:tcW w:w="3596" w:type="dxa"/>
+          </w:tcPr>
+          <w:p>
+            <w:pPr>
+              <w:pStyle w:val="ListParagraph"/>
+              <w:ind w:left="0"/>
+            </w:pPr>
+            <w:proofErr w:type="spellStart"/>
+            <w:proofErr w:type="gramStart"/>
+            <w:r>
+              <w:t>getInt</w:t>
+            </w:r>
+            <w:proofErr w:type="spellEnd"/>
+            <w:r>
+              <w:t>(</w:t>
+            </w:r>
+            <w:proofErr w:type="gramEnd"/>
+            <w:r>
+              <w:t>)</w:t>
+            </w:r>
+          </w:p>
+        </w:tc>
+        <w:tc>
+          <w:tcPr>
+            <w:tcW w:w="3597" w:type="dxa"/>
+          </w:tcPr>
+          <w:p>
+            <w:pPr>
+              <w:pStyle w:val="ListParagraph"/>
+              <w:ind w:left="0"/>
+            </w:pPr>
+            <w:r>
+              <w:t>Int</w:t>
+            </w:r>
+          </w:p>
+        </w:tc>
+        <w:tc>
+          <w:tcPr>
+            <w:tcW w:w="3597" w:type="dxa"/>
+          </w:tcPr>
+          <w:p>
+            <w:pPr>
+              <w:pStyle w:val="ListParagraph"/>
+              <w:ind w:left="0"/>
+            </w:pPr>
+            <w:r>
+              <w:t>INTEGER</w:t>
+            </w:r>
+          </w:p>
+        </w:tc>
+      </w:tr>
+      <w:tr>
+        <w:tc>
+          <w:tcPr>
+            <w:tcW w:w="3596" w:type="dxa"/>
+          </w:tcPr>
+          <w:p>
+            <w:pPr>
+              <w:pStyle w:val="ListParagraph"/>
+              <w:ind w:left="0"/>
+            </w:pPr>
+            <w:proofErr w:type="spellStart"/>
+            <w:proofErr w:type="gramStart"/>
+            <w:r>
+              <w:t>getBoolean</w:t>
+            </w:r>
+            <w:proofErr w:type="spellEnd"/>
+            <w:r>
+              <w:t>(</w:t>
+            </w:r>
+            <w:proofErr w:type="gramEnd"/>
+            <w:r>
+              <w:t>)</w:t>
+            </w:r>
+          </w:p>
+        </w:tc>
+        <w:tc>
+          <w:tcPr>
+            <w:tcW w:w="3597" w:type="dxa"/>
+          </w:tcPr>
+          <w:p>
+            <w:pPr>
+              <w:pStyle w:val="ListParagraph"/>
+              <w:ind w:left="0"/>
+            </w:pPr>
+            <w:r>
+              <w:t>Boolean</w:t>
+            </w:r>
+          </w:p>
+        </w:tc>
+        <w:tc>
+          <w:tcPr>
+            <w:tcW w:w="3597" w:type="dxa"/>
+          </w:tcPr>
+          <w:p>
+            <w:pPr>
+              <w:pStyle w:val="ListParagraph"/>
+              <w:ind w:left="0"/>
+            </w:pPr>
+            <w:r>
+              <w:t>BOOLEAN</w:t>
+            </w:r>
+          </w:p>
+        </w:tc>
+      </w:tr>
+      <w:tr>
+        <w:tc>
+          <w:tcPr>
+            <w:tcW w:w="3596" w:type="dxa"/>
+          </w:tcPr>
+          <w:p>
+            <w:pPr>
+              <w:pStyle w:val="ListParagraph"/>
+              <w:ind w:left="0"/>
+            </w:pPr>
+          </w:p>
+        </w:tc>
+        <w:tc>
+          <w:tcPr>
+            <w:tcW w:w="3597" w:type="dxa"/>
+          </w:tcPr>
+          <w:p>
+            <w:pPr>
+              <w:pStyle w:val="ListParagraph"/>
+              <w:ind w:left="0"/>
+            </w:pPr>
+          </w:p>
+        </w:tc>
+        <w:tc>
+          <w:tcPr>
+            <w:tcW w:w="3597" w:type="dxa"/>
+          </w:tcPr>
+          <w:p>
+            <w:pPr>
+              <w:pStyle w:val="ListParagraph"/>
+              <w:ind w:left="0"/>
+            </w:pPr>
+          </w:p>
+        </w:tc>
+      </w:tr>
+      <w:tr>
+        <w:tc>
+          <w:tcPr>
+            <w:tcW w:w="3596" w:type="dxa"/>
+          </w:tcPr>
+          <w:p>
+            <w:pPr>
+              <w:pStyle w:val="ListParagraph"/>
+              <w:ind w:left="0"/>
+            </w:pPr>
+            <w:proofErr w:type="spellStart"/>
+            <w:proofErr w:type="gramStart"/>
+            <w:r>
+              <w:t>getLong</w:t>
+            </w:r>
+            <w:proofErr w:type="spellEnd"/>
+            <w:r>
+              <w:t>(</w:t>
+            </w:r>
+            <w:proofErr w:type="gramEnd"/>
+            <w:r>
+              <w:t>)</w:t>
+            </w:r>
+          </w:p>
+        </w:tc>
+        <w:tc>
+          <w:tcPr>
+            <w:tcW w:w="3597" w:type="dxa"/>
+          </w:tcPr>
+          <w:p>
+            <w:pPr>
+              <w:pStyle w:val="ListParagraph"/>
+              <w:ind w:left="0"/>
+            </w:pPr>
+            <w:r>
+              <w:t>Long</w:t>
+            </w:r>
+          </w:p>
+        </w:tc>
+        <w:tc>
+          <w:tcPr>
+            <w:tcW w:w="3597" w:type="dxa"/>
+          </w:tcPr>
+          <w:p>
+            <w:pPr>
+              <w:pStyle w:val="ListParagraph"/>
+              <w:ind w:left="0"/>
+            </w:pPr>
+            <w:r>
+              <w:t>BIGINT</w:t>
+            </w:r>
+          </w:p>
+        </w:tc>
+      </w:tr>
+      <w:tr>
+        <w:tc>
+          <w:tcPr>
+            <w:tcW w:w="3596" w:type="dxa"/>
+          </w:tcPr>
+          <w:p>
+            <w:pPr>
+              <w:pStyle w:val="ListParagraph"/>
+              <w:ind w:left="0"/>
+            </w:pPr>
+            <w:proofErr w:type="spellStart"/>
+            <w:proofErr w:type="gramStart"/>
+            <w:r>
+              <w:t>getObject</w:t>
+            </w:r>
+            <w:proofErr w:type="spellEnd"/>
+            <w:r>
+              <w:t>(</w:t>
+            </w:r>
+            <w:proofErr w:type="gramEnd"/>
+            <w:r>
+              <w:t>)</w:t>
+            </w:r>
+          </w:p>
+        </w:tc>
+        <w:tc>
+          <w:tcPr>
+            <w:tcW w:w="3597" w:type="dxa"/>
+          </w:tcPr>
+          <w:p>
+            <w:pPr>
+              <w:pStyle w:val="ListParagraph"/>
+              <w:ind w:left="0"/>
+            </w:pPr>
+            <w:r>
+              <w:t>Object</w:t>
+            </w:r>
+          </w:p>
+        </w:tc>
+        <w:tc>
+          <w:tcPr>
+            <w:tcW w:w="3597" w:type="dxa"/>
+          </w:tcPr>
+          <w:p>
+            <w:pPr>
+              <w:pStyle w:val="ListParagraph"/>
+              <w:ind w:left="0"/>
+            </w:pPr>
+            <w:r>
+              <w:t>Any type</w:t>
+            </w:r>
+          </w:p>
+        </w:tc>
+      </w:tr>
+      <w:tr>
+        <w:tc>
+          <w:tcPr>
+            <w:tcW w:w="3596" w:type="dxa"/>
+          </w:tcPr>
+          <w:p>
+            <w:pPr>
+              <w:pStyle w:val="ListParagraph"/>
+              <w:ind w:left="0"/>
+            </w:pPr>
+          </w:p>
+        </w:tc>
+        <w:tc>
+          <w:tcPr>
+            <w:tcW w:w="3597" w:type="dxa"/>
+          </w:tcPr>
+          <w:p>
+            <w:pPr>
+              <w:pStyle w:val="ListParagraph"/>
+              <w:ind w:left="0"/>
+            </w:pPr>
+          </w:p>
+        </w:tc>
+        <w:tc>
+          <w:tcPr>
+            <w:tcW w:w="3597" w:type="dxa"/>
+          </w:tcPr>
+          <w:p>
+            <w:pPr>
+              <w:pStyle w:val="ListParagraph"/>
+              <w:ind w:left="0"/>
+            </w:pPr>
+          </w:p>
+        </w:tc>
+      </w:tr>
+      <w:tr>
+        <w:tc>
+          <w:tcPr>
+            <w:tcW w:w="3596" w:type="dxa"/>
+          </w:tcPr>
+          <w:p>
+            <w:pPr>
+              <w:pStyle w:val="ListParagraph"/>
+              <w:ind w:left="0"/>
+            </w:pPr>
+            <w:proofErr w:type="spellStart"/>
+            <w:proofErr w:type="gramStart"/>
+            <w:r>
+              <w:t>getDate</w:t>
+            </w:r>
+            <w:proofErr w:type="spellEnd"/>
+            <w:r>
+              <w:t>(</w:t>
+            </w:r>
+            <w:proofErr w:type="gramEnd"/>
+            <w:r>
+              <w:t>)</w:t>
+            </w:r>
+          </w:p>
+        </w:tc>
+        <w:tc>
+          <w:tcPr>
+            <w:tcW w:w="3597" w:type="dxa"/>
+          </w:tcPr>
+          <w:p>
+            <w:pPr>
+              <w:pStyle w:val="ListParagraph"/>
+              <w:ind w:left="0"/>
+            </w:pPr>
+            <w:proofErr w:type="spellStart"/>
+            <w:proofErr w:type="gramStart"/>
+            <w:r>
+              <w:t>java.sql.Date</w:t>
+            </w:r>
+            <w:proofErr w:type="spellEnd"/>
+            <w:proofErr w:type="gramEnd"/>
+          </w:p>
+        </w:tc>
+        <w:tc>
+          <w:tcPr>
+            <w:tcW w:w="3597" w:type="dxa"/>
+          </w:tcPr>
+          <w:p>
+            <w:pPr>
+              <w:pStyle w:val="ListParagraph"/>
+              <w:ind w:left="0"/>
+            </w:pPr>
+            <w:r>
+              <w:t>DATE</w:t>
+            </w:r>
+          </w:p>
+        </w:tc>
+      </w:tr>
+      <w:tr>
+        <w:tc>
+          <w:tcPr>
+            <w:tcW w:w="3596" w:type="dxa"/>
+          </w:tcPr>
+          <w:p>
+            <w:pPr>
+              <w:pStyle w:val="ListParagraph"/>
+              <w:ind w:left="0"/>
+            </w:pPr>
+            <w:proofErr w:type="spellStart"/>
+            <w:proofErr w:type="gramStart"/>
+            <w:r>
+              <w:t>getTime</w:t>
+            </w:r>
+            <w:proofErr w:type="spellEnd"/>
+            <w:r>
+              <w:t>(</w:t>
+            </w:r>
+            <w:proofErr w:type="gramEnd"/>
+            <w:r>
+              <w:t>)</w:t>
+            </w:r>
+          </w:p>
+        </w:tc>
+        <w:tc>
+          <w:tcPr>
+            <w:tcW w:w="3597" w:type="dxa"/>
+          </w:tcPr>
+          <w:p>
+            <w:pPr>
+              <w:pStyle w:val="ListParagraph"/>
+              <w:ind w:left="0"/>
+            </w:pPr>
+            <w:proofErr w:type="spellStart"/>
+            <w:proofErr w:type="gramStart"/>
+            <w:r>
+              <w:t>java.sql.Time</w:t>
+            </w:r>
+            <w:proofErr w:type="spellEnd"/>
+            <w:proofErr w:type="gramEnd"/>
+          </w:p>
+        </w:tc>
+        <w:tc>
+          <w:tcPr>
+            <w:tcW w:w="3597" w:type="dxa"/>
+          </w:tcPr>
+          <w:p>
+            <w:pPr>
+              <w:pStyle w:val="ListParagraph"/>
+              <w:ind w:left="0"/>
+            </w:pPr>
+            <w:r>
+              <w:t>TIME</w:t>
+            </w:r>
+          </w:p>
+        </w:tc>
+      </w:tr>
+      <w:tr>
+        <w:tc>
+          <w:tcPr>
+            <w:tcW w:w="3596" w:type="dxa"/>
+          </w:tcPr>
+          <w:p>
+            <w:pPr>
+              <w:pStyle w:val="ListParagraph"/>
+              <w:ind w:left="0"/>
+            </w:pPr>
+            <w:proofErr w:type="spellStart"/>
+            <w:proofErr w:type="gramStart"/>
+            <w:r>
+              <w:t>getTimeStamp</w:t>
+            </w:r>
+            <w:proofErr w:type="spellEnd"/>
+            <w:r>
+              <w:t>(</w:t>
+            </w:r>
+            <w:proofErr w:type="gramEnd"/>
+            <w:r>
+              <w:t>)</w:t>
+            </w:r>
+          </w:p>
+        </w:tc>
+        <w:tc>
+          <w:tcPr>
+            <w:tcW w:w="3597" w:type="dxa"/>
+          </w:tcPr>
+          <w:p>
+            <w:pPr>
+              <w:pStyle w:val="ListParagraph"/>
+              <w:ind w:left="0"/>
+            </w:pPr>
+            <w:proofErr w:type="spellStart"/>
+            <w:proofErr w:type="gramStart"/>
+            <w:r>
+              <w:t>java.sql.TimeStamp</w:t>
+            </w:r>
+            <w:proofErr w:type="spellEnd"/>
+            <w:proofErr w:type="gramEnd"/>
+          </w:p>
+        </w:tc>
+        <w:tc>
+          <w:tcPr>
+            <w:tcW w:w="3597" w:type="dxa"/>
+          </w:tcPr>
+          <w:p>
+            <w:pPr>
+              <w:pStyle w:val="ListParagraph"/>
+              <w:ind w:left="0"/>
+            </w:pPr>
+            <w:r>
+              <w:t>TIMESTAMP</w:t>
+            </w:r>
+          </w:p>
+        </w:tc>
+      </w:tr>
+    </w:tbl>
+    <w:p>
+      <w:pPr>
+        <w:pStyle w:val="ListParagraph"/>
+      </w:pPr>
+    </w:p>
+    <w:p>
+      <w:pPr>
+        <w:pStyle w:val="ListParagraph"/>
       </w:pPr>
     </w:p>
     <w:sectPr>
@@ -1147,6 +2299,118 @@
     </w:lvl>
   </w:abstractNum>
   <w:abstractNum w:abstractNumId="2" w15:restartNumberingAfterBreak="0">
+    <w:nsid w:val="232B6387"/>
+    <w:multiLevelType w:val="hybridMultilevel"/>
+    <w:tmpl w:val="0968538E"/>
+    <w:lvl w:ilvl="0" w:tplc="03345770">
+      <w:numFmt w:val="bullet"/>
+      <w:lvlText w:val=""/>
+      <w:lvlJc w:val="left"/>
+      <w:pPr>
+        <w:ind w:left="720" w:hanging="360"/>
+      </w:pPr>
+      <w:rPr>
+        <w:rFonts w:ascii="Symbol" w:eastAsiaTheme="minorHAnsi" w:hAnsi="Symbol" w:cstheme="minorBidi" w:hint="default"/>
+      </w:rPr>
+    </w:lvl>
+    <w:lvl w:ilvl="1" w:tplc="04090003" w:tentative="1">
+      <w:start w:val="1"/>
+      <w:numFmt w:val="bullet"/>
+      <w:lvlText w:val="o"/>
+      <w:lvlJc w:val="left"/>
+      <w:pPr>
+        <w:ind w:left="1440" w:hanging="360"/>
+      </w:pPr>
+      <w:rPr>
+        <w:rFonts w:ascii="Courier New" w:hAnsi="Courier New" w:cs="Courier New" w:hint="default"/>
+      </w:rPr>
+    </w:lvl>
+    <w:lvl w:ilvl="2" w:tplc="04090005" w:tentative="1">
+      <w:start w:val="1"/>
+      <w:numFmt w:val="bullet"/>
+      <w:lvlText w:val=""/>
+      <w:lvlJc w:val="left"/>
+      <w:pPr>
+        <w:ind w:left="2160" w:hanging="360"/>
+      </w:pPr>
+      <w:rPr>
+        <w:rFonts w:ascii="Wingdings" w:hAnsi="Wingdings" w:hint="default"/>
+      </w:rPr>
+    </w:lvl>
+    <w:lvl w:ilvl="3" w:tplc="04090001" w:tentative="1">
+      <w:start w:val="1"/>
+      <w:numFmt w:val="bullet"/>
+      <w:lvlText w:val=""/>
+      <w:lvlJc w:val="left"/>
+      <w:pPr>
+        <w:ind w:left="2880" w:hanging="360"/>
+      </w:pPr>
+      <w:rPr>
+        <w:rFonts w:ascii="Symbol" w:hAnsi="Symbol" w:hint="default"/>
+      </w:rPr>
+    </w:lvl>
+    <w:lvl w:ilvl="4" w:tplc="04090003" w:tentative="1">
+      <w:start w:val="1"/>
+      <w:numFmt w:val="bullet"/>
+      <w:lvlText w:val="o"/>
+      <w:lvlJc w:val="left"/>
+      <w:pPr>
+        <w:ind w:left="3600" w:hanging="360"/>
+      </w:pPr>
+      <w:rPr>
+        <w:rFonts w:ascii="Courier New" w:hAnsi="Courier New" w:cs="Courier New" w:hint="default"/>
+      </w:rPr>
+    </w:lvl>
+    <w:lvl w:ilvl="5" w:tplc="04090005" w:tentative="1">
+      <w:start w:val="1"/>
+      <w:numFmt w:val="bullet"/>
+      <w:lvlText w:val=""/>
+      <w:lvlJc w:val="left"/>
+      <w:pPr>
+        <w:ind w:left="4320" w:hanging="360"/>
+      </w:pPr>
+      <w:rPr>
+        <w:rFonts w:ascii="Wingdings" w:hAnsi="Wingdings" w:hint="default"/>
+      </w:rPr>
+    </w:lvl>
+    <w:lvl w:ilvl="6" w:tplc="04090001" w:tentative="1">
+      <w:start w:val="1"/>
+      <w:numFmt w:val="bullet"/>
+      <w:lvlText w:val=""/>
+      <w:lvlJc w:val="left"/>
+      <w:pPr>
+        <w:ind w:left="5040" w:hanging="360"/>
+      </w:pPr>
+      <w:rPr>
+        <w:rFonts w:ascii="Symbol" w:hAnsi="Symbol" w:hint="default"/>
+      </w:rPr>
+    </w:lvl>
+    <w:lvl w:ilvl="7" w:tplc="04090003" w:tentative="1">
+      <w:start w:val="1"/>
+      <w:numFmt w:val="bullet"/>
+      <w:lvlText w:val="o"/>
+      <w:lvlJc w:val="left"/>
+      <w:pPr>
+        <w:ind w:left="5760" w:hanging="360"/>
+      </w:pPr>
+      <w:rPr>
+        <w:rFonts w:ascii="Courier New" w:hAnsi="Courier New" w:cs="Courier New" w:hint="default"/>
+      </w:rPr>
+    </w:lvl>
+    <w:lvl w:ilvl="8" w:tplc="04090005" w:tentative="1">
+      <w:start w:val="1"/>
+      <w:numFmt w:val="bullet"/>
+      <w:lvlText w:val=""/>
+      <w:lvlJc w:val="left"/>
+      <w:pPr>
+        <w:ind w:left="6480" w:hanging="360"/>
+      </w:pPr>
+      <w:rPr>
+        <w:rFonts w:ascii="Wingdings" w:hAnsi="Wingdings" w:hint="default"/>
+      </w:rPr>
+    </w:lvl>
+  </w:abstractNum>
+  <w:abstractNum w:abstractNumId="3" w15:restartNumberingAfterBreak="0">
     <w:nsid w:val="649F0602"/>
     <w:multiLevelType w:val="hybridMultilevel"/>
     <w:tmpl w:val="B4FA92D0"/>
@@ -1258,14 +2522,132 @@
       </w:rPr>
     </w:lvl>
   </w:abstractNum>
+  <w:abstractNum w:abstractNumId="4" w15:restartNumberingAfterBreak="0">
+    <w:nsid w:val="6CCB6B89"/>
+    <w:multiLevelType w:val="hybridMultilevel"/>
+    <w:tmpl w:val="568A4FBC"/>
+    <w:lvl w:ilvl="0" w:tplc="03345770">
+      <w:numFmt w:val="bullet"/>
+      <w:lvlText w:val=""/>
+      <w:lvlJc w:val="left"/>
+      <w:pPr>
+        <w:ind w:left="720" w:hanging="360"/>
+      </w:pPr>
+      <w:rPr>
+        <w:rFonts w:ascii="Symbol" w:eastAsiaTheme="minorHAnsi" w:hAnsi="Symbol" w:cstheme="minorBidi" w:hint="default"/>
+      </w:rPr>
+    </w:lvl>
+    <w:lvl w:ilvl="1" w:tplc="04090003" w:tentative="1">
+      <w:start w:val="1"/>
+      <w:numFmt w:val="bullet"/>
+      <w:lvlText w:val="o"/>
+      <w:lvlJc w:val="left"/>
+      <w:pPr>
+        <w:ind w:left="1440" w:hanging="360"/>
+      </w:pPr>
+      <w:rPr>
+        <w:rFonts w:ascii="Courier New" w:hAnsi="Courier New" w:cs="Courier New" w:hint="default"/>
+      </w:rPr>
+    </w:lvl>
+    <w:lvl w:ilvl="2" w:tplc="04090005" w:tentative="1">
+      <w:start w:val="1"/>
+      <w:numFmt w:val="bullet"/>
+      <w:lvlText w:val=""/>
+      <w:lvlJc w:val="left"/>
+      <w:pPr>
+        <w:ind w:left="2160" w:hanging="360"/>
+      </w:pPr>
+      <w:rPr>
+        <w:rFonts w:ascii="Wingdings" w:hAnsi="Wingdings" w:hint="default"/>
+      </w:rPr>
+    </w:lvl>
+    <w:lvl w:ilvl="3" w:tplc="04090001" w:tentative="1">
+      <w:start w:val="1"/>
+      <w:numFmt w:val="bullet"/>
+      <w:lvlText w:val=""/>
+      <w:lvlJc w:val="left"/>
+      <w:pPr>
+        <w:ind w:left="2880" w:hanging="360"/>
+      </w:pPr>
+      <w:rPr>
+        <w:rFonts w:ascii="Symbol" w:hAnsi="Symbol" w:hint="default"/>
+      </w:rPr>
+    </w:lvl>
+    <w:lvl w:ilvl="4" w:tplc="04090003" w:tentative="1">
+      <w:start w:val="1"/>
+      <w:numFmt w:val="bullet"/>
+      <w:lvlText w:val="o"/>
+      <w:lvlJc w:val="left"/>
+      <w:pPr>
+        <w:ind w:left="3600" w:hanging="360"/>
+      </w:pPr>
+      <w:rPr>
+        <w:rFonts w:ascii="Courier New" w:hAnsi="Courier New" w:cs="Courier New" w:hint="default"/>
+      </w:rPr>
+    </w:lvl>
+    <w:lvl w:ilvl="5" w:tplc="04090005" w:tentative="1">
+      <w:start w:val="1"/>
+      <w:numFmt w:val="bullet"/>
+      <w:lvlText w:val=""/>
+      <w:lvlJc w:val="left"/>
+      <w:pPr>
+        <w:ind w:left="4320" w:hanging="360"/>
+      </w:pPr>
+      <w:rPr>
+        <w:rFonts w:ascii="Wingdings" w:hAnsi="Wingdings" w:hint="default"/>
+      </w:rPr>
+    </w:lvl>
+    <w:lvl w:ilvl="6" w:tplc="04090001" w:tentative="1">
+      <w:start w:val="1"/>
+      <w:numFmt w:val="bullet"/>
+      <w:lvlText w:val=""/>
+      <w:lvlJc w:val="left"/>
+      <w:pPr>
+        <w:ind w:left="5040" w:hanging="360"/>
+      </w:pPr>
+      <w:rPr>
+        <w:rFonts w:ascii="Symbol" w:hAnsi="Symbol" w:hint="default"/>
+      </w:rPr>
+    </w:lvl>
+    <w:lvl w:ilvl="7" w:tplc="04090003" w:tentative="1">
+      <w:start w:val="1"/>
+      <w:numFmt w:val="bullet"/>
+      <w:lvlText w:val="o"/>
+      <w:lvlJc w:val="left"/>
+      <w:pPr>
+        <w:ind w:left="5760" w:hanging="360"/>
+      </w:pPr>
+      <w:rPr>
+        <w:rFonts w:ascii="Courier New" w:hAnsi="Courier New" w:cs="Courier New" w:hint="default"/>
+      </w:rPr>
+    </w:lvl>
+    <w:lvl w:ilvl="8" w:tplc="04090005" w:tentative="1">
+      <w:start w:val="1"/>
+      <w:numFmt w:val="bullet"/>
+      <w:lvlText w:val=""/>
+      <w:lvlJc w:val="left"/>
+      <w:pPr>
+        <w:ind w:left="6480" w:hanging="360"/>
+      </w:pPr>
+      <w:rPr>
+        <w:rFonts w:ascii="Wingdings" w:hAnsi="Wingdings" w:hint="default"/>
+      </w:rPr>
+    </w:lvl>
+  </w:abstractNum>
   <w:num w:numId="1">
-    <w:abstractNumId w:val="2"/>
+    <w:abstractNumId w:val="3"/>
   </w:num>
   <w:num w:numId="2">
     <w:abstractNumId w:val="0"/>
   </w:num>
   <w:num w:numId="3">
     <w:abstractNumId w:val="1"/>
+  </w:num>
+  <w:num w:numId="4">
+    <w:abstractNumId w:val="4"/>
+  </w:num>
+  <w:num w:numId="5">
+    <w:abstractNumId w:val="2"/>
   </w:num>
 </w:numbering>
 </file>
@@ -1703,6 +3085,22 @@
       <w:contextualSpacing/>
     </w:pPr>
   </w:style>
+  <w:style w:type="table" w:styleId="TableGrid">
+    <w:name w:val="Table Grid"/>
+    <w:basedOn w:val="TableNormal"/>
+    <w:uiPriority w:val="39"/>
+    <w:rsid w:val="001B2218"/>
+    <w:tblPr>
+      <w:tblBorders>
+        <w:top w:val="single" w:sz="4" w:space="0" w:color="auto"/>
+        <w:left w:val="single" w:sz="4" w:space="0" w:color="auto"/>
+        <w:bottom w:val="single" w:sz="4" w:space="0" w:color="auto"/>
+        <w:right w:val="single" w:sz="4" w:space="0" w:color="auto"/>
+        <w:insideH w:val="single" w:sz="4" w:space="0" w:color="auto"/>
+        <w:insideV w:val="single" w:sz="4" w:space="0" w:color="auto"/>
+      </w:tblBorders>
+    </w:tblPr>
+  </w:style>
 </w:styles>
 </file>
 

</xml_diff>

<commit_message>
SQL Injection and INSERT INTO Using Scanner Object and User Input
</commit_message>
<xml_diff>
--- a/C195/helps/JDBC Interfaces.docx
+++ b/C195/helps/JDBC Interfaces.docx
@@ -2059,8 +2059,329 @@
     </w:p>
     <w:p>
       <w:pPr>
-        <w:pStyle w:val="ListParagraph"/>
-      </w:pPr>
+        <w:jc w:val="center"/>
+      </w:pPr>
+      <w:r>
+        <w:rPr>
+          <w:b/>
+          <w:bCs/>
+          <w:sz w:val="36"/>
+          <w:szCs w:val="36"/>
+        </w:rPr>
+        <w:t>What is an Exception?</w:t>
+      </w:r>
+    </w:p>
+    <w:p>
+      <w:pPr>
+        <w:jc w:val="center"/>
+      </w:pPr>
+    </w:p>
+    <w:p>
+      <w:pPr>
+        <w:pStyle w:val="ListParagraph"/>
+        <w:numPr>
+          <w:ilvl w:val="0"/>
+          <w:numId w:val="5"/>
+        </w:numPr>
+      </w:pPr>
+      <w:r>
+        <w:t>An Exception is an Error that crashes your program.</w:t>
+      </w:r>
+    </w:p>
+    <w:p/>
+    <w:p>
+      <w:pPr>
+        <w:pStyle w:val="ListParagraph"/>
+        <w:numPr>
+          <w:ilvl w:val="0"/>
+          <w:numId w:val="5"/>
+        </w:numPr>
+      </w:pPr>
+      <w:r>
+        <w:t xml:space="preserve">An Exception can be thrown using a </w:t>
+      </w:r>
+      <w:r>
+        <w:rPr>
+          <w:b/>
+          <w:bCs/>
+          <w:u w:val="single"/>
+        </w:rPr>
+        <w:t>throws</w:t>
+      </w:r>
+      <w:r>
+        <w:t xml:space="preserve"> clause, or caught using a </w:t>
+      </w:r>
+      <w:r>
+        <w:rPr>
+          <w:b/>
+          <w:bCs/>
+          <w:u w:val="single"/>
+        </w:rPr>
+        <w:t>try / catch block</w:t>
+      </w:r>
+      <w:r>
+        <w:t>.</w:t>
+      </w:r>
+    </w:p>
+    <w:p>
+      <w:pPr>
+        <w:pStyle w:val="ListParagraph"/>
+      </w:pPr>
+    </w:p>
+    <w:p>
+      <w:pPr>
+        <w:pStyle w:val="ListParagraph"/>
+        <w:numPr>
+          <w:ilvl w:val="0"/>
+          <w:numId w:val="5"/>
+        </w:numPr>
+      </w:pPr>
+      <w:r>
+        <w:t>Some programming statements require an Exception to be thrown or caught.</w:t>
+      </w:r>
+    </w:p>
+    <w:p>
+      <w:pPr>
+        <w:pStyle w:val="ListParagraph"/>
+      </w:pPr>
+    </w:p>
+    <w:p>
+      <w:pPr>
+        <w:pStyle w:val="ListParagraph"/>
+        <w:numPr>
+          <w:ilvl w:val="0"/>
+          <w:numId w:val="5"/>
+        </w:numPr>
+      </w:pPr>
+      <w:r>
+        <w:t xml:space="preserve">Throwing an Exception does not prevent your program from </w:t>
+      </w:r>
+      <w:r>
+        <w:t>crashing but</w:t>
+      </w:r>
+      <w:r>
+        <w:t xml:space="preserve"> catching an Exception does. </w:t>
+      </w:r>
+    </w:p>
+    <w:p>
+      <w:pPr>
+        <w:pStyle w:val="ListParagraph"/>
+      </w:pPr>
+    </w:p>
+    <w:p>
+      <w:pPr>
+        <w:jc w:val="center"/>
+      </w:pPr>
+      <w:r>
+        <w:rPr>
+          <w:b/>
+          <w:bCs/>
+          <w:sz w:val="36"/>
+          <w:szCs w:val="36"/>
+        </w:rPr>
+        <w:t>SQL</w:t>
+      </w:r>
+      <w:r>
+        <w:rPr>
+          <w:b/>
+          <w:bCs/>
+          <w:sz w:val="36"/>
+          <w:szCs w:val="36"/>
+        </w:rPr>
+        <w:t xml:space="preserve"> Exception</w:t>
+      </w:r>
+      <w:r>
+        <w:rPr>
+          <w:b/>
+          <w:bCs/>
+          <w:sz w:val="36"/>
+          <w:szCs w:val="36"/>
+        </w:rPr>
+        <w:t>s</w:t>
+      </w:r>
+    </w:p>
+    <w:p>
+      <w:pPr>
+        <w:jc w:val="center"/>
+      </w:pPr>
+    </w:p>
+    <w:p>
+      <w:pPr>
+        <w:pStyle w:val="ListParagraph"/>
+        <w:numPr>
+          <w:ilvl w:val="0"/>
+          <w:numId w:val="5"/>
+        </w:numPr>
+      </w:pPr>
+      <w:r>
+        <w:lastRenderedPageBreak/>
+        <w:t xml:space="preserve">An </w:t>
+      </w:r>
+      <w:r>
+        <w:rPr>
+          <w:b/>
+          <w:bCs/>
+          <w:u w:val="single"/>
+        </w:rPr>
+        <w:t>SQLException</w:t>
+      </w:r>
+      <w:r>
+        <w:t xml:space="preserve"> occurs if a SQL statement is written incorrectly.</w:t>
+      </w:r>
+    </w:p>
+    <w:p/>
+    <w:p/>
+    <w:p>
+      <w:pPr>
+        <w:jc w:val="center"/>
+      </w:pPr>
+      <w:r>
+        <w:rPr>
+          <w:b/>
+          <w:bCs/>
+          <w:sz w:val="36"/>
+          <w:szCs w:val="36"/>
+        </w:rPr>
+        <w:t xml:space="preserve">SQL </w:t>
+      </w:r>
+      <w:r>
+        <w:rPr>
+          <w:b/>
+          <w:bCs/>
+          <w:sz w:val="36"/>
+          <w:szCs w:val="36"/>
+        </w:rPr>
+        <w:t>Injection Attacks</w:t>
+      </w:r>
+    </w:p>
+    <w:p>
+      <w:pPr>
+        <w:jc w:val="center"/>
+      </w:pPr>
+    </w:p>
+    <w:p>
+      <w:pPr>
+        <w:pStyle w:val="ListParagraph"/>
+        <w:numPr>
+          <w:ilvl w:val="0"/>
+          <w:numId w:val="5"/>
+        </w:numPr>
+      </w:pPr>
+      <w:r>
+        <w:t xml:space="preserve">A SQL Injection Attack occurs when SWL statements entered through an application to expose or harm a database. </w:t>
+      </w:r>
+    </w:p>
+    <w:p/>
+    <w:p>
+      <w:pPr>
+        <w:pStyle w:val="ListParagraph"/>
+        <w:numPr>
+          <w:ilvl w:val="0"/>
+          <w:numId w:val="5"/>
+        </w:numPr>
+      </w:pPr>
+      <w:r>
+        <w:t xml:space="preserve">Companies that have been affected by SQL injection attacks are Sony, TJX, MasterCard, PBS, etc. </w:t>
+      </w:r>
+    </w:p>
+    <w:p>
+      <w:pPr>
+        <w:pStyle w:val="ListParagraph"/>
+      </w:pPr>
+    </w:p>
+    <w:p>
+      <w:pPr>
+        <w:pStyle w:val="ListParagraph"/>
+        <w:numPr>
+          <w:ilvl w:val="0"/>
+          <w:numId w:val="5"/>
+        </w:numPr>
+      </w:pPr>
+      <w:r>
+        <w:t xml:space="preserve">SQL Injection Attacks can occur by incorrectly handling escape characters such as quotes, assigning conditions as input, etc. </w:t>
+      </w:r>
+    </w:p>
+    <w:p>
+      <w:pPr>
+        <w:pStyle w:val="ListParagraph"/>
+      </w:pPr>
+    </w:p>
+    <w:p>
+      <w:pPr>
+        <w:jc w:val="center"/>
+      </w:pPr>
+      <w:r>
+        <w:rPr>
+          <w:b/>
+          <w:bCs/>
+          <w:sz w:val="36"/>
+          <w:szCs w:val="36"/>
+        </w:rPr>
+        <w:t>Cons of the Statement Object</w:t>
+      </w:r>
+    </w:p>
+    <w:p>
+      <w:pPr>
+        <w:jc w:val="center"/>
+      </w:pPr>
+    </w:p>
+    <w:p>
+      <w:pPr>
+        <w:pStyle w:val="ListParagraph"/>
+        <w:numPr>
+          <w:ilvl w:val="0"/>
+          <w:numId w:val="5"/>
+        </w:numPr>
+      </w:pPr>
+      <w:r>
+        <w:t xml:space="preserve">The </w:t>
+      </w:r>
+      <w:r>
+        <w:rPr>
+          <w:b/>
+          <w:bCs/>
+          <w:u w:val="single"/>
+        </w:rPr>
+        <w:t>Statement</w:t>
+      </w:r>
+      <w:r>
+        <w:t xml:space="preserve"> Object does not escape quotes.</w:t>
+      </w:r>
+    </w:p>
+    <w:p/>
+    <w:p>
+      <w:pPr>
+        <w:pStyle w:val="ListParagraph"/>
+        <w:numPr>
+          <w:ilvl w:val="0"/>
+          <w:numId w:val="5"/>
+        </w:numPr>
+      </w:pPr>
+      <w:r>
+        <w:t xml:space="preserve">Writing </w:t>
+      </w:r>
+      <w:r>
+        <w:rPr>
+          <w:b/>
+          <w:bCs/>
+          <w:u w:val="single"/>
+        </w:rPr>
+        <w:t>INSERT</w:t>
+      </w:r>
+      <w:r>
+        <w:t xml:space="preserve"> statements requires </w:t>
+      </w:r>
+      <w:r>
+        <w:rPr>
+          <w:b/>
+          <w:bCs/>
+          <w:u w:val="single"/>
+        </w:rPr>
+        <w:t>concatenation</w:t>
+      </w:r>
+      <w:r>
+        <w:t xml:space="preserve"> making it tedious to put one together. </w:t>
+      </w:r>
     </w:p>
     <w:sectPr>
       <w:pgSz w:w="12240" w:h="15840"/>

</xml_diff>

<commit_message>
Ps PreparedSelect Statements for SELECT, UPDATE, DELETE
</commit_message>
<xml_diff>
--- a/C195/helps/JDBC Interfaces.docx
+++ b/C195/helps/JDBC Interfaces.docx
@@ -245,22 +245,13 @@
       <w:r>
         <w:t xml:space="preserve"> object is created using the </w:t>
       </w:r>
-      <w:proofErr w:type="spellStart"/>
       <w:proofErr w:type="gramStart"/>
       <w:r>
         <w:rPr>
           <w:b/>
           <w:bCs/>
         </w:rPr>
-        <w:t>createStatement</w:t>
-      </w:r>
-      <w:proofErr w:type="spellEnd"/>
-      <w:r>
-        <w:rPr>
-          <w:b/>
-          <w:bCs/>
-        </w:rPr>
-        <w:t>(</w:t>
+        <w:t>createStatement(</w:t>
       </w:r>
       <w:proofErr w:type="gramEnd"/>
       <w:r>
@@ -286,22 +277,13 @@
       <w:r>
         <w:t xml:space="preserve">The </w:t>
       </w:r>
-      <w:proofErr w:type="spellStart"/>
       <w:proofErr w:type="gramStart"/>
       <w:r>
         <w:rPr>
           <w:b/>
           <w:bCs/>
         </w:rPr>
-        <w:t>createStatement</w:t>
-      </w:r>
-      <w:proofErr w:type="spellEnd"/>
-      <w:r>
-        <w:rPr>
-          <w:b/>
-          <w:bCs/>
-        </w:rPr>
-        <w:t>(</w:t>
+        <w:t>createStatement(</w:t>
       </w:r>
       <w:proofErr w:type="gramEnd"/>
       <w:r>
@@ -2382,6 +2364,336 @@
       <w:r>
         <w:t xml:space="preserve"> making it tedious to put one together. </w:t>
       </w:r>
+    </w:p>
+    <w:p>
+      <w:pPr>
+        <w:pStyle w:val="ListParagraph"/>
+      </w:pPr>
+    </w:p>
+    <w:p>
+      <w:pPr>
+        <w:jc w:val="center"/>
+      </w:pPr>
+      <w:r>
+        <w:rPr>
+          <w:b/>
+          <w:bCs/>
+          <w:sz w:val="36"/>
+          <w:szCs w:val="36"/>
+        </w:rPr>
+        <w:t xml:space="preserve">The Prepared </w:t>
+      </w:r>
+      <w:r>
+        <w:rPr>
+          <w:b/>
+          <w:bCs/>
+          <w:sz w:val="36"/>
+          <w:szCs w:val="36"/>
+        </w:rPr>
+        <w:t>Statement Object</w:t>
+      </w:r>
+    </w:p>
+    <w:p>
+      <w:pPr>
+        <w:jc w:val="center"/>
+      </w:pPr>
+    </w:p>
+    <w:p>
+      <w:pPr>
+        <w:pStyle w:val="ListParagraph"/>
+        <w:numPr>
+          <w:ilvl w:val="0"/>
+          <w:numId w:val="5"/>
+        </w:numPr>
+      </w:pPr>
+      <w:r>
+        <w:t xml:space="preserve">A </w:t>
+      </w:r>
+      <w:r>
+        <w:rPr>
+          <w:b/>
+          <w:bCs/>
+          <w:u w:val="single"/>
+        </w:rPr>
+        <w:t>PreparedStatement</w:t>
+      </w:r>
+      <w:r>
+        <w:t xml:space="preserve"> is a subclass of the </w:t>
+      </w:r>
+      <w:r>
+        <w:rPr>
+          <w:b/>
+          <w:bCs/>
+          <w:u w:val="single"/>
+        </w:rPr>
+        <w:t>Statement</w:t>
+      </w:r>
+      <w:r>
+        <w:t xml:space="preserve"> class with processes for handling vulnerabilities or inconveniences when working with a SQL database. </w:t>
+      </w:r>
+    </w:p>
+    <w:p/>
+    <w:p>
+      <w:pPr>
+        <w:pStyle w:val="ListParagraph"/>
+        <w:numPr>
+          <w:ilvl w:val="0"/>
+          <w:numId w:val="5"/>
+        </w:numPr>
+      </w:pPr>
+      <w:r>
+        <w:rPr>
+          <w:b/>
+          <w:bCs/>
+          <w:u w:val="single"/>
+        </w:rPr>
+        <w:t>PreparedStatement</w:t>
+      </w:r>
+      <w:r>
+        <w:t xml:space="preserve"> can accept raw SQL statements in Java without the need for concatenation, escape characters, etc. </w:t>
+      </w:r>
+    </w:p>
+    <w:p>
+      <w:pPr>
+        <w:pStyle w:val="ListParagraph"/>
+      </w:pPr>
+    </w:p>
+    <w:p>
+      <w:pPr>
+        <w:jc w:val="center"/>
+      </w:pPr>
+      <w:r>
+        <w:rPr>
+          <w:b/>
+          <w:bCs/>
+          <w:sz w:val="36"/>
+          <w:szCs w:val="36"/>
+        </w:rPr>
+        <w:t xml:space="preserve">Creating A </w:t>
+      </w:r>
+      <w:r>
+        <w:rPr>
+          <w:b/>
+          <w:bCs/>
+          <w:sz w:val="36"/>
+          <w:szCs w:val="36"/>
+        </w:rPr>
+        <w:t>PreparedStatement</w:t>
+      </w:r>
+    </w:p>
+    <w:p>
+      <w:pPr>
+        <w:jc w:val="center"/>
+      </w:pPr>
+    </w:p>
+    <w:p>
+      <w:pPr>
+        <w:pStyle w:val="ListParagraph"/>
+        <w:numPr>
+          <w:ilvl w:val="0"/>
+          <w:numId w:val="5"/>
+        </w:numPr>
+      </w:pPr>
+      <w:r>
+        <w:t xml:space="preserve">A </w:t>
+      </w:r>
+      <w:r>
+        <w:rPr>
+          <w:b/>
+          <w:bCs/>
+          <w:u w:val="single"/>
+        </w:rPr>
+        <w:t>PreparedStatement</w:t>
+      </w:r>
+      <w:r>
+        <w:t xml:space="preserve"> object is created using the </w:t>
+      </w:r>
+      <w:proofErr w:type="gramStart"/>
+      <w:r>
+        <w:rPr>
+          <w:b/>
+          <w:bCs/>
+        </w:rPr>
+        <w:t>prepareStatement(</w:t>
+      </w:r>
+      <w:proofErr w:type="gramEnd"/>
+      <w:r>
+        <w:rPr>
+          <w:b/>
+          <w:bCs/>
+        </w:rPr>
+        <w:t>)</w:t>
+      </w:r>
+      <w:r>
+        <w:t xml:space="preserve"> method. </w:t>
+      </w:r>
+    </w:p>
+    <w:p/>
+    <w:p>
+      <w:pPr>
+        <w:pStyle w:val="ListParagraph"/>
+        <w:numPr>
+          <w:ilvl w:val="0"/>
+          <w:numId w:val="5"/>
+        </w:numPr>
+      </w:pPr>
+      <w:r>
+        <w:t xml:space="preserve">The </w:t>
+      </w:r>
+      <w:proofErr w:type="gramStart"/>
+      <w:r>
+        <w:rPr>
+          <w:b/>
+          <w:bCs/>
+        </w:rPr>
+        <w:t>prepareStatement(</w:t>
+      </w:r>
+      <w:proofErr w:type="gramEnd"/>
+      <w:r>
+        <w:rPr>
+          <w:b/>
+          <w:bCs/>
+        </w:rPr>
+        <w:t xml:space="preserve">) </w:t>
+      </w:r>
+      <w:r>
+        <w:t xml:space="preserve">method accepts a </w:t>
+      </w:r>
+      <w:r>
+        <w:rPr>
+          <w:b/>
+          <w:bCs/>
+          <w:u w:val="single"/>
+        </w:rPr>
+        <w:t>String</w:t>
+      </w:r>
+      <w:r>
+        <w:t xml:space="preserve"> argument representing the SQL statement to be executed. </w:t>
+      </w:r>
+    </w:p>
+    <w:p>
+      <w:pPr>
+        <w:pStyle w:val="ListParagraph"/>
+      </w:pPr>
+    </w:p>
+    <w:p>
+      <w:pPr>
+        <w:pStyle w:val="ListParagraph"/>
+        <w:numPr>
+          <w:ilvl w:val="0"/>
+          <w:numId w:val="5"/>
+        </w:numPr>
+      </w:pPr>
+      <w:r>
+        <w:t xml:space="preserve">Like the </w:t>
+      </w:r>
+      <w:proofErr w:type="gramStart"/>
+      <w:r>
+        <w:rPr>
+          <w:b/>
+          <w:bCs/>
+        </w:rPr>
+        <w:t>createStatement(</w:t>
+      </w:r>
+      <w:proofErr w:type="gramEnd"/>
+      <w:r>
+        <w:rPr>
+          <w:b/>
+          <w:bCs/>
+        </w:rPr>
+        <w:t>)</w:t>
+      </w:r>
+      <w:r>
+        <w:t xml:space="preserve"> method, the </w:t>
+      </w:r>
+      <w:r>
+        <w:rPr>
+          <w:b/>
+          <w:bCs/>
+        </w:rPr>
+        <w:t>prepareStatement()</w:t>
+      </w:r>
+      <w:r>
+        <w:t xml:space="preserve"> method must be called by a </w:t>
+      </w:r>
+      <w:r>
+        <w:rPr>
+          <w:b/>
+          <w:bCs/>
+          <w:u w:val="single"/>
+        </w:rPr>
+        <w:t>Connection</w:t>
+      </w:r>
+      <w:r>
+        <w:t xml:space="preserve"> reference. </w:t>
+      </w:r>
+    </w:p>
+    <w:p>
+      <w:pPr>
+        <w:pStyle w:val="ListParagraph"/>
+      </w:pPr>
+    </w:p>
+    <w:p>
+      <w:pPr>
+        <w:pStyle w:val="ListParagraph"/>
+        <w:numPr>
+          <w:ilvl w:val="0"/>
+          <w:numId w:val="5"/>
+        </w:numPr>
+      </w:pPr>
+      <w:r>
+        <w:t xml:space="preserve">Once you have a </w:t>
+      </w:r>
+      <w:r>
+        <w:rPr>
+          <w:b/>
+          <w:bCs/>
+          <w:u w:val="single"/>
+        </w:rPr>
+        <w:t>PreparedStatement</w:t>
+      </w:r>
+      <w:r>
+        <w:t xml:space="preserve"> reference, you can call methods for mapping data to </w:t>
+      </w:r>
+      <w:r>
+        <w:rPr>
+          <w:b/>
+          <w:bCs/>
+          <w:u w:val="single"/>
+        </w:rPr>
+        <w:t xml:space="preserve">?’s </w:t>
+      </w:r>
+      <w:r>
+        <w:rPr>
+          <w:b/>
+          <w:bCs/>
+          <w:u w:val="single"/>
+        </w:rPr>
+        <w:t>Place Holder</w:t>
+      </w:r>
+      <w:r>
+        <w:t xml:space="preserve">s in your SQL statement before executing it using the </w:t>
+      </w:r>
+      <w:r>
+        <w:rPr>
+          <w:b/>
+          <w:bCs/>
+        </w:rPr>
+        <w:t>execute()</w:t>
+      </w:r>
+      <w:r>
+        <w:t xml:space="preserve"> method. </w:t>
+      </w:r>
+    </w:p>
+    <w:p>
+      <w:pPr>
+        <w:jc w:val="center"/>
+      </w:pPr>
+    </w:p>
+    <w:p>
+      <w:pPr>
+        <w:jc w:val="center"/>
+      </w:pPr>
     </w:p>
     <w:sectPr>
       <w:pgSz w:w="12240" w:h="15840"/>

</xml_diff>